<commit_message>
NanoMind A3200 ready for review.
</commit_message>
<xml_diff>
--- a/p32/Data Package NanoPower P31u-9/Technical Specification of Gomspace PCB 2104.docx
+++ b/p32/Data Package NanoPower P31u-9/Technical Specification of Gomspace PCB 2104.docx
@@ -1931,6 +1931,14 @@
                 <w:lang w:val="en-US"/>
               </w:rPr>
             </w:pPr>
+            <w:proofErr w:type="gramStart"/>
+            <w:r>
+              <w:rPr>
+                <w:lang w:val="en-US"/>
+              </w:rPr>
+              <w:t>x</w:t>
+            </w:r>
+            <w:proofErr w:type="gramEnd"/>
           </w:p>
         </w:tc>
         <w:tc>
@@ -2135,6 +2143,8 @@
             </w:pPr>
           </w:p>
         </w:tc>
+        <w:bookmarkStart w:id="0" w:name="_GoBack"/>
+        <w:bookmarkEnd w:id="0"/>
       </w:tr>
       <w:tr>
         <w:tc>
@@ -3037,25 +3047,7 @@
           <w:szCs w:val="24"/>
           <w:lang w:val="en-US"/>
         </w:rPr>
-        <w:t>Drill: NanoPower P31u-</w:t>
-      </w:r>
-      <w:r>
-        <w:rPr>
-          <w:rFonts w:ascii="Helvetica" w:hAnsi="Helvetica" w:cs="Helvetica"/>
-          <w:sz w:val="24"/>
-          <w:szCs w:val="24"/>
-          <w:lang w:val="en-US"/>
-        </w:rPr>
-        <w:t>9-drill</w:t>
-      </w:r>
-      <w:r>
-        <w:rPr>
-          <w:rFonts w:ascii="Helvetica" w:hAnsi="Helvetica" w:cs="Helvetica"/>
-          <w:sz w:val="24"/>
-          <w:szCs w:val="24"/>
-          <w:lang w:val="en-US"/>
-        </w:rPr>
-        <w:t>.TXT</w:t>
+        <w:t>Drill: NanoPower P31u-9-drill.TXT</w:t>
       </w:r>
     </w:p>
     <w:p>
@@ -3645,8 +3637,6 @@
           </wp:inline>
         </w:drawing>
       </w:r>
-      <w:bookmarkStart w:id="0" w:name="_GoBack"/>
-      <w:bookmarkEnd w:id="0"/>
     </w:p>
     <w:p>
       <w:pPr>
@@ -3940,6 +3930,7 @@
   <w:style w:type="character" w:default="1" w:styleId="DefaultParagraphFont">
     <w:name w:val="Default Paragraph Font"/>
     <w:uiPriority w:val="1"/>
+    <w:semiHidden/>
     <w:unhideWhenUsed/>
   </w:style>
   <w:style w:type="table" w:default="1" w:styleId="TableNormal">
@@ -4185,6 +4176,7 @@
   <w:style w:type="character" w:default="1" w:styleId="DefaultParagraphFont">
     <w:name w:val="Default Paragraph Font"/>
     <w:uiPriority w:val="1"/>
+    <w:semiHidden/>
     <w:unhideWhenUsed/>
   </w:style>
   <w:style w:type="table" w:default="1" w:styleId="TableNormal">

</xml_diff>